<commit_message>
correccion 4_7 y terminado kafka, comenzando 5_3
</commit_message>
<xml_diff>
--- a/BIGDATA/kafka/SBGD_4_3Ejercicios.docx
+++ b/BIGDATA/kafka/SBGD_4_3Ejercicios.docx
@@ -1086,7 +1086,9 @@
         </w:rPr>
       </w:pPr>
       <w:r>
-        <w:rPr/>
+        <w:rPr>
+          <w:rFonts w:cs="Calibri" w:cstheme="minorHAnsi"/>
+        </w:rPr>
       </w:r>
     </w:p>
     <w:p>
@@ -1102,9 +1104,7 @@
         </w:rPr>
       </w:pPr>
       <w:r>
-        <w:rPr>
-          <w:rFonts w:cs="Calibri" w:cstheme="minorHAnsi"/>
-        </w:rPr>
+        <w:rPr/>
         <w:drawing>
           <wp:inline distT="0" distB="0" distL="0" distR="0">
             <wp:extent cx="5157470" cy="1189355"/>
@@ -1157,7 +1157,9 @@
         </w:rPr>
       </w:pPr>
       <w:r>
-        <w:rPr/>
+        <w:rPr>
+          <w:rFonts w:cs="Calibri" w:cstheme="minorHAnsi"/>
+        </w:rPr>
       </w:r>
     </w:p>
     <w:p>
@@ -1173,9 +1175,7 @@
         </w:rPr>
       </w:pPr>
       <w:r>
-        <w:rPr>
-          <w:rFonts w:cs="Calibri" w:cstheme="minorHAnsi"/>
-        </w:rPr>
+        <w:rPr/>
         <w:drawing>
           <wp:inline distT="0" distB="0" distL="0" distR="0">
             <wp:extent cx="5157470" cy="1040130"/>
@@ -1228,7 +1228,9 @@
         </w:rPr>
       </w:pPr>
       <w:r>
-        <w:rPr/>
+        <w:rPr>
+          <w:rFonts w:cs="Calibri" w:cstheme="minorHAnsi"/>
+        </w:rPr>
       </w:r>
     </w:p>
     <w:p>
@@ -1244,9 +1246,7 @@
         </w:rPr>
       </w:pPr>
       <w:r>
-        <w:rPr>
-          <w:rFonts w:cs="Calibri" w:cstheme="minorHAnsi"/>
-        </w:rPr>
+        <w:rPr/>
         <w:drawing>
           <wp:inline distT="0" distB="0" distL="0" distR="0">
             <wp:extent cx="5157470" cy="1040130"/>
@@ -1389,9 +1389,7 @@
         </w:rPr>
       </w:pPr>
       <w:r>
-        <w:rPr>
-          <w:rFonts w:cs="Calibri" w:cstheme="minorHAnsi"/>
-        </w:rPr>
+        <w:rPr/>
         <w:drawing>
           <wp:inline distT="0" distB="0" distL="0" distR="0">
             <wp:extent cx="5157470" cy="1261110"/>
@@ -1559,9 +1557,7 @@
         </w:rPr>
       </w:pPr>
       <w:r>
-        <w:rPr>
-          <w:rFonts w:cs="Calibri" w:cstheme="minorHAnsi"/>
-        </w:rPr>
+        <w:rPr/>
         <w:drawing>
           <wp:inline distT="0" distB="0" distL="0" distR="0">
             <wp:extent cx="5157470" cy="1529715"/>
@@ -1863,7 +1859,9 @@
         </w:rPr>
       </w:pPr>
       <w:r>
-        <w:rPr/>
+        <w:rPr>
+          <w:rFonts w:cs="Calibri" w:cstheme="minorHAnsi"/>
+        </w:rPr>
       </w:r>
       <w:r>
         <w:br w:type="page"/>
@@ -1872,6 +1870,7 @@
     <w:p>
       <w:pPr>
         <w:pStyle w:val="Heading3"/>
+        <w:spacing w:before="0" w:after="0"/>
         <w:rPr>
           <w:rFonts w:ascii="Calibri" w:hAnsi="Calibri" w:cs="Calibri" w:asciiTheme="minorHAnsi" w:cstheme="minorHAnsi" w:hAnsiTheme="minorHAnsi"/>
         </w:rPr>
@@ -3579,6 +3578,7 @@
     <w:p>
       <w:pPr>
         <w:pStyle w:val="Heading3"/>
+        <w:spacing w:before="0" w:after="0"/>
         <w:rPr/>
       </w:pPr>
       <w:r>
@@ -4038,15 +4038,7 @@
       </w:r>
       <w:r>
         <w:rPr/>
-        <w:t>group_id='iabd-</w:t>
-      </w:r>
-      <w:r>
-        <w:rPr/>
-        <w:t>ejercicio8-1</w:t>
-      </w:r>
-      <w:r>
-        <w:rPr/>
-        <w:t>',</w:t>
+        <w:t>group_id='iabd-ejercicio8-1',</w:t>
       </w:r>
     </w:p>
     <w:p>
@@ -4556,15 +4548,7 @@
       </w:r>
       <w:r>
         <w:rPr/>
-        <w:t>group_id='iabd-</w:t>
-      </w:r>
-      <w:r>
-        <w:rPr/>
-        <w:t>ejercicio8-2</w:t>
-      </w:r>
-      <w:r>
-        <w:rPr/>
-        <w:t>',</w:t>
+        <w:t>group_id='iabd-ejercicio8-2',</w:t>
       </w:r>
     </w:p>
     <w:p>
@@ -5032,15 +5016,7 @@
       </w:r>
       <w:r>
         <w:rPr/>
-        <w:t>group_id='iabd-</w:t>
-      </w:r>
-      <w:r>
-        <w:rPr/>
-        <w:t>ejercicio8-3</w:t>
-      </w:r>
-      <w:r>
-        <w:rPr/>
-        <w:t>',</w:t>
+        <w:t>group_id='iabd-ejercicio8-3',</w:t>
       </w:r>
     </w:p>
     <w:p>
@@ -6077,7 +6053,7 @@
       <w:r>
         <w:rPr/>
         <w:drawing>
-          <wp:anchor behindDoc="0" distT="0" distB="0" distL="0" distR="0" simplePos="0" locked="0" layoutInCell="0" allowOverlap="1" relativeHeight="39">
+          <wp:anchor behindDoc="0" distT="0" distB="0" distL="0" distR="0" simplePos="0" locked="0" layoutInCell="0" allowOverlap="1" relativeHeight="41">
             <wp:simplePos x="0" y="0"/>
             <wp:positionH relativeFrom="column">
               <wp:align>center</wp:align>
@@ -6176,6 +6152,7 @@
     <w:p>
       <w:pPr>
         <w:pStyle w:val="Heading3"/>
+        <w:spacing w:before="0" w:after="0"/>
         <w:rPr/>
       </w:pPr>
       <w:r>
@@ -6310,7 +6287,7 @@
       <w:r>
         <w:rPr/>
         <w:drawing>
-          <wp:anchor behindDoc="0" distT="0" distB="0" distL="0" distR="0" simplePos="0" locked="0" layoutInCell="0" allowOverlap="1" relativeHeight="38">
+          <wp:anchor behindDoc="0" distT="0" distB="0" distL="0" distR="0" simplePos="0" locked="0" layoutInCell="0" allowOverlap="1" relativeHeight="40">
             <wp:simplePos x="0" y="0"/>
             <wp:positionH relativeFrom="column">
               <wp:align>center</wp:align>
@@ -6405,10 +6382,15 @@
       <w:pPr>
         <w:pStyle w:val="Normal"/>
         <w:jc w:val="both"/>
-        <w:rPr/>
-      </w:pPr>
-      <w:r>
-        <w:rPr/>
+        <w:rPr>
+          <w:rFonts w:cs="Calibri" w:cstheme="minorHAnsi"/>
+        </w:rPr>
+      </w:pPr>
+      <w:r>
+        <w:rPr/>
+      </w:r>
+      <w:r>
+        <w:br w:type="page"/>
       </w:r>
     </w:p>
     <w:p>
@@ -6459,7 +6441,7 @@
       <w:hyperlink r:id="rId43">
         <w:r>
           <w:rPr>
-            <w:rStyle w:val="ListLabel55"/>
+            <w:rStyle w:val="ListLabel73"/>
             <w:color w:val="0000FF"/>
             <w:u w:val="single"/>
           </w:rPr>
@@ -6473,7 +6455,7 @@
       <w:hyperlink r:id="rId44">
         <w:r>
           <w:rPr>
-            <w:rStyle w:val="ListLabel55"/>
+            <w:rStyle w:val="ListLabel73"/>
             <w:color w:val="0000FF"/>
             <w:u w:val="single"/>
           </w:rPr>
@@ -6487,7 +6469,7 @@
       <w:hyperlink r:id="rId45">
         <w:r>
           <w:rPr>
-            <w:rStyle w:val="ListLabel55"/>
+            <w:rStyle w:val="ListLabel73"/>
             <w:color w:val="0000FF"/>
             <w:u w:val="single"/>
           </w:rPr>
@@ -6546,6 +6528,122 @@
         <w:rPr>
           <w:shd w:fill="FFFFFF" w:val="clear"/>
         </w:rPr>
+        <w:drawing>
+          <wp:inline distT="0" distB="0" distL="0" distR="0">
+            <wp:extent cx="5661660" cy="3587750"/>
+            <wp:effectExtent l="0" t="0" r="0" b="0"/>
+            <wp:docPr id="42" name="Imagen42" descr=""/>
+            <wp:cNvGraphicFramePr>
+              <a:graphicFrameLocks xmlns:a="http://schemas.openxmlformats.org/drawingml/2006/main" noChangeAspect="1"/>
+            </wp:cNvGraphicFramePr>
+            <a:graphic xmlns:a="http://schemas.openxmlformats.org/drawingml/2006/main">
+              <a:graphicData uri="http://schemas.openxmlformats.org/drawingml/2006/picture">
+                <pic:pic xmlns:pic="http://schemas.openxmlformats.org/drawingml/2006/picture">
+                  <pic:nvPicPr>
+                    <pic:cNvPr id="42" name="Imagen42" descr=""/>
+                    <pic:cNvPicPr>
+                      <a:picLocks noChangeAspect="1" noChangeArrowheads="1"/>
+                    </pic:cNvPicPr>
+                  </pic:nvPicPr>
+                  <pic:blipFill>
+                    <a:blip r:embed="rId46"/>
+                    <a:stretch>
+                      <a:fillRect/>
+                    </a:stretch>
+                  </pic:blipFill>
+                  <pic:spPr bwMode="auto">
+                    <a:xfrm>
+                      <a:off x="0" y="0"/>
+                      <a:ext cx="5661660" cy="3587750"/>
+                    </a:xfrm>
+                    <a:prstGeom prst="rect">
+                      <a:avLst/>
+                    </a:prstGeom>
+                  </pic:spPr>
+                </pic:pic>
+              </a:graphicData>
+            </a:graphic>
+          </wp:inline>
+        </w:drawing>
+      </w:r>
+    </w:p>
+    <w:p>
+      <w:pPr>
+        <w:pStyle w:val="Normal"/>
+        <w:jc w:val="both"/>
+        <w:rPr>
+          <w:shd w:fill="FFFFFF" w:val="clear"/>
+        </w:rPr>
+      </w:pPr>
+      <w:r>
+        <w:rPr>
+          <w:shd w:fill="FFFFFF" w:val="clear"/>
+        </w:rPr>
+      </w:r>
+    </w:p>
+    <w:p>
+      <w:pPr>
+        <w:pStyle w:val="Normal"/>
+        <w:jc w:val="both"/>
+        <w:rPr>
+          <w:shd w:fill="FFFFFF" w:val="clear"/>
+        </w:rPr>
+      </w:pPr>
+      <w:r>
+        <w:rPr>
+          <w:shd w:fill="FFFFFF" w:val="clear"/>
+        </w:rPr>
+        <w:drawing>
+          <wp:inline distT="0" distB="0" distL="0" distR="0">
+            <wp:extent cx="6645910" cy="3940810"/>
+            <wp:effectExtent l="0" t="0" r="0" b="0"/>
+            <wp:docPr id="43" name="Imagen43" descr=""/>
+            <wp:cNvGraphicFramePr>
+              <a:graphicFrameLocks xmlns:a="http://schemas.openxmlformats.org/drawingml/2006/main" noChangeAspect="1"/>
+            </wp:cNvGraphicFramePr>
+            <a:graphic xmlns:a="http://schemas.openxmlformats.org/drawingml/2006/main">
+              <a:graphicData uri="http://schemas.openxmlformats.org/drawingml/2006/picture">
+                <pic:pic xmlns:pic="http://schemas.openxmlformats.org/drawingml/2006/picture">
+                  <pic:nvPicPr>
+                    <pic:cNvPr id="43" name="Imagen43" descr=""/>
+                    <pic:cNvPicPr>
+                      <a:picLocks noChangeAspect="1" noChangeArrowheads="1"/>
+                    </pic:cNvPicPr>
+                  </pic:nvPicPr>
+                  <pic:blipFill>
+                    <a:blip r:embed="rId47"/>
+                    <a:stretch>
+                      <a:fillRect/>
+                    </a:stretch>
+                  </pic:blipFill>
+                  <pic:spPr bwMode="auto">
+                    <a:xfrm>
+                      <a:off x="0" y="0"/>
+                      <a:ext cx="6645910" cy="3940810"/>
+                    </a:xfrm>
+                    <a:prstGeom prst="rect">
+                      <a:avLst/>
+                    </a:prstGeom>
+                  </pic:spPr>
+                </pic:pic>
+              </a:graphicData>
+            </a:graphic>
+          </wp:inline>
+        </w:drawing>
+      </w:r>
+    </w:p>
+    <w:p>
+      <w:pPr>
+        <w:pStyle w:val="Normal"/>
+        <w:jc w:val="both"/>
+        <w:rPr>
+          <w:shd w:fill="FFFFFF" w:val="clear"/>
+        </w:rPr>
+      </w:pPr>
+      <w:r>
+        <w:rPr>
+          <w:shd w:fill="FFFFFF" w:val="clear"/>
+        </w:rPr>
       </w:r>
     </w:p>
     <w:p>
@@ -6592,12 +6690,12 @@
       </w:r>
     </w:p>
     <w:sectPr>
-      <w:headerReference w:type="even" r:id="rId46"/>
-      <w:headerReference w:type="default" r:id="rId47"/>
-      <w:headerReference w:type="first" r:id="rId48"/>
-      <w:footerReference w:type="even" r:id="rId49"/>
-      <w:footerReference w:type="default" r:id="rId50"/>
-      <w:footerReference w:type="first" r:id="rId51"/>
+      <w:headerReference w:type="even" r:id="rId48"/>
+      <w:headerReference w:type="default" r:id="rId49"/>
+      <w:headerReference w:type="first" r:id="rId50"/>
+      <w:footerReference w:type="even" r:id="rId51"/>
+      <w:footerReference w:type="default" r:id="rId52"/>
+      <w:footerReference w:type="first" r:id="rId53"/>
       <w:type w:val="nextPage"/>
       <w:pgSz w:w="11906" w:h="16838"/>
       <w:pgMar w:left="720" w:right="720" w:gutter="0" w:header="283" w:top="720" w:footer="283" w:bottom="720"/>
@@ -6675,7 +6773,7 @@
         <w:bCs/>
         <w:color w:themeColor="accent1" w:val="92278F"/>
       </w:rPr>
-      <w:t>17</w:t>
+      <w:t>2</w:t>
     </w:r>
     <w:r>
       <w:rPr>
@@ -6740,7 +6838,7 @@
         <w:bCs/>
         <w:color w:themeColor="accent1" w:val="92278F"/>
       </w:rPr>
-      <w:t>17</w:t>
+      <w:t>2</w:t>
     </w:r>
     <w:r>
       <w:rPr>
@@ -7063,6 +7161,7 @@
         </w:tabs>
         <w:ind w:left="1080" w:hanging="360"/>
       </w:pPr>
+      <w:rPr/>
     </w:lvl>
     <w:lvl w:ilvl="2">
       <w:start w:val="1"/>
@@ -7075,6 +7174,7 @@
         </w:tabs>
         <w:ind w:left="1440" w:hanging="360"/>
       </w:pPr>
+      <w:rPr/>
     </w:lvl>
     <w:lvl w:ilvl="3">
       <w:start w:val="1"/>
@@ -7087,6 +7187,7 @@
         </w:tabs>
         <w:ind w:left="1800" w:hanging="360"/>
       </w:pPr>
+      <w:rPr/>
     </w:lvl>
     <w:lvl w:ilvl="4">
       <w:start w:val="1"/>
@@ -7099,6 +7200,7 @@
         </w:tabs>
         <w:ind w:left="2160" w:hanging="360"/>
       </w:pPr>
+      <w:rPr/>
     </w:lvl>
     <w:lvl w:ilvl="5">
       <w:start w:val="1"/>
@@ -7111,6 +7213,7 @@
         </w:tabs>
         <w:ind w:left="2520" w:hanging="360"/>
       </w:pPr>
+      <w:rPr/>
     </w:lvl>
     <w:lvl w:ilvl="6">
       <w:start w:val="1"/>
@@ -7123,6 +7226,7 @@
         </w:tabs>
         <w:ind w:left="2880" w:hanging="360"/>
       </w:pPr>
+      <w:rPr/>
     </w:lvl>
     <w:lvl w:ilvl="7">
       <w:start w:val="1"/>
@@ -7135,6 +7239,7 @@
         </w:tabs>
         <w:ind w:left="3240" w:hanging="360"/>
       </w:pPr>
+      <w:rPr/>
     </w:lvl>
     <w:lvl w:ilvl="8">
       <w:start w:val="1"/>
@@ -7147,6 +7252,7 @@
         </w:tabs>
         <w:ind w:left="3600" w:hanging="360"/>
       </w:pPr>
+      <w:rPr/>
     </w:lvl>
   </w:abstractNum>
   <w:abstractNum w:abstractNumId="4">
@@ -7176,6 +7282,7 @@
         </w:tabs>
         <w:ind w:left="1080" w:hanging="360"/>
       </w:pPr>
+      <w:rPr/>
     </w:lvl>
     <w:lvl w:ilvl="2">
       <w:start w:val="1"/>
@@ -7188,6 +7295,7 @@
         </w:tabs>
         <w:ind w:left="1440" w:hanging="360"/>
       </w:pPr>
+      <w:rPr/>
     </w:lvl>
     <w:lvl w:ilvl="3">
       <w:start w:val="1"/>
@@ -7200,6 +7308,7 @@
         </w:tabs>
         <w:ind w:left="1800" w:hanging="360"/>
       </w:pPr>
+      <w:rPr/>
     </w:lvl>
     <w:lvl w:ilvl="4">
       <w:start w:val="1"/>
@@ -7212,6 +7321,7 @@
         </w:tabs>
         <w:ind w:left="2160" w:hanging="360"/>
       </w:pPr>
+      <w:rPr/>
     </w:lvl>
     <w:lvl w:ilvl="5">
       <w:start w:val="1"/>
@@ -7224,6 +7334,7 @@
         </w:tabs>
         <w:ind w:left="2520" w:hanging="360"/>
       </w:pPr>
+      <w:rPr/>
     </w:lvl>
     <w:lvl w:ilvl="6">
       <w:start w:val="1"/>
@@ -7236,6 +7347,7 @@
         </w:tabs>
         <w:ind w:left="2880" w:hanging="360"/>
       </w:pPr>
+      <w:rPr/>
     </w:lvl>
     <w:lvl w:ilvl="7">
       <w:start w:val="1"/>
@@ -7248,6 +7360,7 @@
         </w:tabs>
         <w:ind w:left="3240" w:hanging="360"/>
       </w:pPr>
+      <w:rPr/>
     </w:lvl>
     <w:lvl w:ilvl="8">
       <w:start w:val="1"/>
@@ -7260,6 +7373,7 @@
         </w:tabs>
         <w:ind w:left="3600" w:hanging="360"/>
       </w:pPr>
+      <w:rPr/>
     </w:lvl>
   </w:abstractNum>
   <w:abstractNum w:abstractNumId="5">
@@ -7289,6 +7403,7 @@
         </w:tabs>
         <w:ind w:left="1080" w:hanging="360"/>
       </w:pPr>
+      <w:rPr/>
     </w:lvl>
     <w:lvl w:ilvl="2">
       <w:start w:val="1"/>
@@ -7301,6 +7416,7 @@
         </w:tabs>
         <w:ind w:left="1440" w:hanging="360"/>
       </w:pPr>
+      <w:rPr/>
     </w:lvl>
     <w:lvl w:ilvl="3">
       <w:start w:val="1"/>
@@ -7313,6 +7429,7 @@
         </w:tabs>
         <w:ind w:left="1800" w:hanging="360"/>
       </w:pPr>
+      <w:rPr/>
     </w:lvl>
     <w:lvl w:ilvl="4">
       <w:start w:val="1"/>
@@ -7325,6 +7442,7 @@
         </w:tabs>
         <w:ind w:left="2160" w:hanging="360"/>
       </w:pPr>
+      <w:rPr/>
     </w:lvl>
     <w:lvl w:ilvl="5">
       <w:start w:val="1"/>
@@ -7337,6 +7455,7 @@
         </w:tabs>
         <w:ind w:left="2520" w:hanging="360"/>
       </w:pPr>
+      <w:rPr/>
     </w:lvl>
     <w:lvl w:ilvl="6">
       <w:start w:val="1"/>
@@ -7349,6 +7468,7 @@
         </w:tabs>
         <w:ind w:left="2880" w:hanging="360"/>
       </w:pPr>
+      <w:rPr/>
     </w:lvl>
     <w:lvl w:ilvl="7">
       <w:start w:val="1"/>
@@ -7361,6 +7481,7 @@
         </w:tabs>
         <w:ind w:left="3240" w:hanging="360"/>
       </w:pPr>
+      <w:rPr/>
     </w:lvl>
     <w:lvl w:ilvl="8">
       <w:start w:val="1"/>
@@ -7373,6 +7494,7 @@
         </w:tabs>
         <w:ind w:left="3600" w:hanging="360"/>
       </w:pPr>
+      <w:rPr/>
     </w:lvl>
   </w:abstractNum>
   <w:abstractNum w:abstractNumId="6">
@@ -7402,6 +7524,7 @@
         </w:tabs>
         <w:ind w:left="1080" w:hanging="360"/>
       </w:pPr>
+      <w:rPr/>
     </w:lvl>
     <w:lvl w:ilvl="2">
       <w:start w:val="1"/>
@@ -7414,6 +7537,7 @@
         </w:tabs>
         <w:ind w:left="1440" w:hanging="360"/>
       </w:pPr>
+      <w:rPr/>
     </w:lvl>
     <w:lvl w:ilvl="3">
       <w:start w:val="1"/>
@@ -7426,6 +7550,7 @@
         </w:tabs>
         <w:ind w:left="1800" w:hanging="360"/>
       </w:pPr>
+      <w:rPr/>
     </w:lvl>
     <w:lvl w:ilvl="4">
       <w:start w:val="1"/>
@@ -7438,6 +7563,7 @@
         </w:tabs>
         <w:ind w:left="2160" w:hanging="360"/>
       </w:pPr>
+      <w:rPr/>
     </w:lvl>
     <w:lvl w:ilvl="5">
       <w:start w:val="1"/>
@@ -7450,6 +7576,7 @@
         </w:tabs>
         <w:ind w:left="2520" w:hanging="360"/>
       </w:pPr>
+      <w:rPr/>
     </w:lvl>
     <w:lvl w:ilvl="6">
       <w:start w:val="1"/>
@@ -7462,6 +7589,7 @@
         </w:tabs>
         <w:ind w:left="2880" w:hanging="360"/>
       </w:pPr>
+      <w:rPr/>
     </w:lvl>
     <w:lvl w:ilvl="7">
       <w:start w:val="1"/>
@@ -7474,6 +7602,7 @@
         </w:tabs>
         <w:ind w:left="3240" w:hanging="360"/>
       </w:pPr>
+      <w:rPr/>
     </w:lvl>
     <w:lvl w:ilvl="8">
       <w:start w:val="1"/>
@@ -7486,6 +7615,7 @@
         </w:tabs>
         <w:ind w:left="3600" w:hanging="360"/>
       </w:pPr>
+      <w:rPr/>
     </w:lvl>
   </w:abstractNum>
   <w:abstractNum w:abstractNumId="7">

</xml_diff>